<commit_message>
informe, comentarios y una cosa de código
</commit_message>
<xml_diff>
--- a/Practica_11/Informe.docx
+++ b/Practica_11/Informe.docx
@@ -1530,7 +1530,23 @@
         <w:jc w:val="both"/>
       </w:pPr>
       <w:r>
-        <w:t>Esta práctica tiene como objetivo la implementación y el análisis comparativo de distintos métodos para obtener el mayor elemento en una colección genérica en Java. Partiendo de la clase MaxElementCollection, desarrollada en prácticas anteriores, se han incorporado nuevos métodos que emplean estructuras de datos eficientes como las colas de prioridad (PriorityQueue).</w:t>
+        <w:t xml:space="preserve">Esta práctica tiene como objetivo la implementación y el análisis comparativo de distintos métodos para obtener el mayor elemento en una colección genérica en Java. Partiendo de la clase </w:t>
+      </w:r>
+      <w:proofErr w:type="spellStart"/>
+      <w:r>
+        <w:t>MaxElementCollection</w:t>
+      </w:r>
+      <w:proofErr w:type="spellEnd"/>
+      <w:r>
+        <w:t>, desarrollada en prácticas anteriores, se han incorporado nuevos métodos que emplean estructuras de datos eficientes como las colas de prioridad (</w:t>
+      </w:r>
+      <w:proofErr w:type="spellStart"/>
+      <w:r>
+        <w:t>PriorityQueue</w:t>
+      </w:r>
+      <w:proofErr w:type="spellEnd"/>
+      <w:r>
+        <w:t>).</w:t>
       </w:r>
     </w:p>
     <w:p>
@@ -1589,32 +1605,41 @@
         <w:pStyle w:val="Ttulo3"/>
       </w:pPr>
       <w:bookmarkStart w:id="2" w:name="_Toc198831802"/>
+      <w:proofErr w:type="spellStart"/>
       <w:r>
         <w:t>MaxElementCollection</w:t>
       </w:r>
       <w:bookmarkEnd w:id="2"/>
+      <w:proofErr w:type="spellEnd"/>
     </w:p>
     <w:p>
       <w:pPr>
+        <w:jc w:val="both"/>
         <w:rPr>
           <w:b/>
           <w:bCs/>
         </w:rPr>
       </w:pPr>
+      <w:proofErr w:type="spellStart"/>
       <w:r>
         <w:rPr>
           <w:b/>
           <w:bCs/>
         </w:rPr>
-        <w:t>findMaxElement()</w:t>
-      </w:r>
-    </w:p>
-    <w:p>
-      <w:pPr>
+        <w:t>findMaxElement</w:t>
+      </w:r>
+      <w:proofErr w:type="spellEnd"/>
+      <w:r>
         <w:rPr>
           <w:b/>
           <w:bCs/>
         </w:rPr>
+        <w:t>()</w:t>
+      </w:r>
+    </w:p>
+    <w:p>
+      <w:pPr>
+        <w:jc w:val="both"/>
       </w:pPr>
       <w:r>
         <w:rPr>
@@ -1629,11 +1654,22 @@
           <w:bCs/>
         </w:rPr>
         <w:br/>
-        <w:t>Recorre toda la lista de elementos comparando cada uno con el máximo actual utilizando compareTo().</w:t>
+      </w:r>
+      <w:r>
+        <w:t xml:space="preserve">Recorre toda la lista de elementos comparando cada uno con el máximo actual utilizando </w:t>
+      </w:r>
+      <w:proofErr w:type="spellStart"/>
+      <w:r>
+        <w:t>compareTo</w:t>
+      </w:r>
+      <w:proofErr w:type="spellEnd"/>
+      <w:r>
+        <w:t>().</w:t>
       </w:r>
     </w:p>
     <w:p>
       <w:pPr>
+        <w:jc w:val="both"/>
         <w:rPr>
           <w:b/>
           <w:bCs/>
@@ -1653,48 +1689,55 @@
           <w:ilvl w:val="0"/>
           <w:numId w:val="5"/>
         </w:numPr>
+        <w:jc w:val="both"/>
+      </w:pPr>
+      <w:r>
+        <w:t xml:space="preserve">O(n) – se recorre la lista </w:t>
+      </w:r>
+      <w:r>
+        <w:t xml:space="preserve">de elementos </w:t>
+      </w:r>
+      <w:r>
+        <w:t>una sola vez.</w:t>
+      </w:r>
+    </w:p>
+    <w:p>
+      <w:pPr>
+        <w:jc w:val="both"/>
         <w:rPr>
           <w:b/>
           <w:bCs/>
         </w:rPr>
       </w:pPr>
-      <w:r>
+    </w:p>
+    <w:p>
+      <w:pPr>
+        <w:jc w:val="both"/>
         <w:rPr>
           <w:b/>
           <w:bCs/>
         </w:rPr>
-        <w:t>O(n) – se recorre la lista una sola vez.</w:t>
-      </w:r>
-    </w:p>
-    <w:p>
-      <w:pPr>
+      </w:pPr>
+      <w:proofErr w:type="spellStart"/>
+      <w:r>
         <w:rPr>
           <w:b/>
           <w:bCs/>
         </w:rPr>
-      </w:pPr>
-    </w:p>
-    <w:p>
-      <w:pPr>
+        <w:t>findMaxElementBySorting</w:t>
+      </w:r>
+      <w:proofErr w:type="spellEnd"/>
+      <w:r>
         <w:rPr>
           <w:b/>
           <w:bCs/>
         </w:rPr>
-      </w:pPr>
-      <w:r>
-        <w:rPr>
-          <w:b/>
-          <w:bCs/>
-        </w:rPr>
-        <w:t>findMaxElementBySorting()</w:t>
+        <w:t>()</w:t>
       </w:r>
     </w:p>
     <w:p>
       <w:pPr>
-        <w:rPr>
-          <w:b/>
-          <w:bCs/>
-        </w:rPr>
+        <w:jc w:val="both"/>
       </w:pPr>
       <w:r>
         <w:rPr>
@@ -1704,16 +1747,141 @@
         <w:t>Descripción:</w:t>
       </w:r>
       <w:r>
+        <w:br/>
+        <w:t xml:space="preserve">Ordena la lista con </w:t>
+      </w:r>
+      <w:proofErr w:type="spellStart"/>
+      <w:r>
+        <w:t>Collections.sort</w:t>
+      </w:r>
+      <w:proofErr w:type="spellEnd"/>
+      <w:r>
+        <w:t>() y devuelve el último elemento, que es el mayor.</w:t>
+      </w:r>
+    </w:p>
+    <w:p>
+      <w:pPr>
+        <w:jc w:val="both"/>
+        <w:rPr>
+          <w:b/>
+          <w:bCs/>
+        </w:rPr>
+      </w:pPr>
+      <w:r>
+        <w:rPr>
+          <w:b/>
+          <w:bCs/>
+        </w:rPr>
+        <w:t>Complejidad Algorítmica:</w:t>
+      </w:r>
+    </w:p>
+    <w:p>
+      <w:pPr>
+        <w:numPr>
+          <w:ilvl w:val="0"/>
+          <w:numId w:val="6"/>
+        </w:numPr>
+        <w:jc w:val="both"/>
+        <w:rPr>
+          <w:b/>
+          <w:bCs/>
+        </w:rPr>
+      </w:pPr>
+      <w:r>
+        <w:t>O(n log n) – debido al algoritmo de ordenación</w:t>
+      </w:r>
+      <w:r>
+        <w:t xml:space="preserve"> que utiliza el método </w:t>
+      </w:r>
+      <w:proofErr w:type="spellStart"/>
+      <w:r>
+        <w:t>sort</w:t>
+      </w:r>
+      <w:proofErr w:type="spellEnd"/>
+      <w:r>
+        <w:t>(), ya que di</w:t>
+      </w:r>
+      <w:r>
+        <w:t>vide el array por la mitad recursivamente hasta que tengas listas de tamaño 1</w:t>
+      </w:r>
+      <w:r>
+        <w:t xml:space="preserve"> y luego va combinando las listas en orden, comparando los elementos de dos en dos. Al dividir la lista es O(log n), y luego tiene que recorrer todos los elementos para compararlos, haciendo que sea O(n). Por la regla de la multiplicación queda en O(n log n).</w:t>
+      </w:r>
+    </w:p>
+    <w:p>
+      <w:pPr>
+        <w:ind w:left="720"/>
+        <w:rPr>
+          <w:b/>
+          <w:bCs/>
+        </w:rPr>
+      </w:pPr>
+    </w:p>
+    <w:p>
+      <w:pPr>
+        <w:rPr>
+          <w:b/>
+          <w:bCs/>
+        </w:rPr>
+      </w:pPr>
+      <w:proofErr w:type="spellStart"/>
+      <w:r>
+        <w:rPr>
+          <w:b/>
+          <w:bCs/>
+        </w:rPr>
+        <w:t>findMaxElementWithPriorityQueue</w:t>
+      </w:r>
+      <w:proofErr w:type="spellEnd"/>
+      <w:r>
+        <w:rPr>
+          <w:b/>
+          <w:bCs/>
+        </w:rPr>
+        <w:t>()</w:t>
+      </w:r>
+    </w:p>
+    <w:p>
+      <w:pPr>
+        <w:jc w:val="both"/>
+      </w:pPr>
+      <w:r>
+        <w:rPr>
+          <w:b/>
+          <w:bCs/>
+        </w:rPr>
+        <w:t>Descripción:</w:t>
+      </w:r>
+      <w:r>
         <w:rPr>
           <w:b/>
           <w:bCs/>
         </w:rPr>
         <w:br/>
-        <w:t>Ordena la lista con Collections.sort() y devuelve el último elemento, que es el mayor.</w:t>
+      </w:r>
+      <w:r>
+        <w:t xml:space="preserve">Crea una </w:t>
+      </w:r>
+      <w:proofErr w:type="spellStart"/>
+      <w:r>
+        <w:t>PriorityQueue</w:t>
+      </w:r>
+      <w:proofErr w:type="spellEnd"/>
+      <w:r>
+        <w:t xml:space="preserve"> con orden inverso (</w:t>
+      </w:r>
+      <w:proofErr w:type="spellStart"/>
+      <w:r>
+        <w:t>max-heap</w:t>
+      </w:r>
+      <w:proofErr w:type="spellEnd"/>
+      <w:r>
+        <w:t>), inserta todos los elementos, y devuelve el primero.</w:t>
       </w:r>
     </w:p>
     <w:p>
       <w:pPr>
+        <w:jc w:val="both"/>
         <w:rPr>
           <w:b/>
           <w:bCs/>
@@ -1731,53 +1899,101 @@
       <w:pPr>
         <w:numPr>
           <w:ilvl w:val="0"/>
-          <w:numId w:val="6"/>
+          <w:numId w:val="7"/>
         </w:numPr>
+        <w:jc w:val="both"/>
+      </w:pPr>
+      <w:r>
+        <w:t xml:space="preserve">O(n) </w:t>
+      </w:r>
+      <w:r>
+        <w:t>–</w:t>
+      </w:r>
+      <w:r>
+        <w:t xml:space="preserve"> tiene que construir la cola de prioridad, para hacerlo tiene que añadir todos los elementos de la lista de elementos. El proceso de sacar el primer elemento es de O(1) porque solo mira el elemento que está en la cima de la cola.</w:t>
+      </w:r>
+    </w:p>
+    <w:p>
+      <w:pPr>
+        <w:jc w:val="both"/>
+      </w:pPr>
+      <w:r>
         <w:rPr>
           <w:b/>
           <w:bCs/>
         </w:rPr>
-      </w:pPr>
-      <w:r>
+        <w:t>Observación:</w:t>
+      </w:r>
+      <w:r>
+        <w:br/>
+        <w:t xml:space="preserve">Aunque su complejidad es similar a </w:t>
+      </w:r>
+      <w:proofErr w:type="spellStart"/>
+      <w:r>
+        <w:t>findMaxElement</w:t>
+      </w:r>
+      <w:proofErr w:type="spellEnd"/>
+      <w:r>
+        <w:t>(), conlleva un coste adicional por la creación y copia de la estructura de datos.</w:t>
+      </w:r>
+    </w:p>
+    <w:p/>
+    <w:p>
+      <w:pPr>
         <w:rPr>
           <w:b/>
           <w:bCs/>
         </w:rPr>
-        <w:t>O</w:t>
-      </w:r>
+      </w:pPr>
       <w:r>
         <w:rPr>
           <w:b/>
           <w:bCs/>
         </w:rPr>
-        <w:t>(n log n) – debido al algoritmo de ordenación.</w:t>
+        <w:br w:type="page"/>
       </w:r>
     </w:p>
     <w:p>
       <w:pPr>
+        <w:pStyle w:val="Ttulo3"/>
+      </w:pPr>
+      <w:bookmarkStart w:id="3" w:name="_Toc198831803"/>
+      <w:proofErr w:type="spellStart"/>
+      <w:r>
+        <w:lastRenderedPageBreak/>
+        <w:t>MaxElementCollectionPQ</w:t>
+      </w:r>
+      <w:bookmarkEnd w:id="3"/>
+      <w:proofErr w:type="spellEnd"/>
+    </w:p>
+    <w:p>
+      <w:pPr>
+        <w:jc w:val="both"/>
         <w:rPr>
           <w:b/>
           <w:bCs/>
         </w:rPr>
       </w:pPr>
-    </w:p>
-    <w:p>
-      <w:pPr>
+      <w:proofErr w:type="spellStart"/>
+      <w:r>
         <w:rPr>
           <w:b/>
           <w:bCs/>
         </w:rPr>
-      </w:pPr>
+        <w:t>findMaxElement</w:t>
+      </w:r>
+      <w:proofErr w:type="spellEnd"/>
       <w:r>
         <w:rPr>
           <w:b/>
           <w:bCs/>
         </w:rPr>
-        <w:t>findMaxElementWithPriorityQueue()</w:t>
+        <w:t>()</w:t>
       </w:r>
     </w:p>
     <w:p>
       <w:pPr>
+        <w:jc w:val="both"/>
         <w:rPr>
           <w:b/>
           <w:bCs/>
@@ -1796,11 +2012,14 @@
           <w:bCs/>
         </w:rPr>
         <w:br/>
-        <w:t>Crea una PriorityQueue con orden inverso (max-heap), inserta todos los elementos, y devuelve el primero.</w:t>
+      </w:r>
+      <w:r>
+        <w:t>Itera directamente sobre la cola de prioridad (que no garantiza orden durante la iteración) para encontrar el mayor elemento.</w:t>
       </w:r>
     </w:p>
     <w:p>
       <w:pPr>
+        <w:jc w:val="both"/>
         <w:rPr>
           <w:b/>
           <w:bCs/>
@@ -1818,46 +2037,88 @@
       <w:pPr>
         <w:numPr>
           <w:ilvl w:val="0"/>
-          <w:numId w:val="7"/>
+          <w:numId w:val="8"/>
         </w:numPr>
+        <w:jc w:val="both"/>
+      </w:pPr>
+      <w:r>
+        <w:t>O(n)</w:t>
+      </w:r>
+      <w:r>
+        <w:t xml:space="preserve"> </w:t>
+      </w:r>
+      <w:r>
+        <w:t>–</w:t>
+      </w:r>
+      <w:r>
+        <w:t xml:space="preserve"> recorre todos los elementos de la cola.</w:t>
+      </w:r>
+    </w:p>
+    <w:p>
+      <w:pPr>
+        <w:jc w:val="both"/>
         <w:rPr>
           <w:b/>
           <w:bCs/>
         </w:rPr>
       </w:pPr>
-      <w:r>
+    </w:p>
+    <w:p>
+      <w:pPr>
+        <w:jc w:val="both"/>
         <w:rPr>
           <w:b/>
           <w:bCs/>
         </w:rPr>
-        <w:t>Construcción del heap: O(n)</w:t>
-      </w:r>
-    </w:p>
-    <w:p>
-      <w:pPr>
-        <w:numPr>
-          <w:ilvl w:val="0"/>
-          <w:numId w:val="7"/>
-        </w:numPr>
+      </w:pPr>
+      <w:proofErr w:type="spellStart"/>
+      <w:r>
         <w:rPr>
           <w:b/>
           <w:bCs/>
         </w:rPr>
-      </w:pPr>
+        <w:t>findMaxElementInPriorityQueue</w:t>
+      </w:r>
+      <w:proofErr w:type="spellEnd"/>
       <w:r>
         <w:rPr>
           <w:b/>
           <w:bCs/>
         </w:rPr>
-        <w:t>Acceso al máximo: O(1)</w:t>
+        <w:t>()</w:t>
       </w:r>
     </w:p>
     <w:p>
       <w:pPr>
-        <w:numPr>
-          <w:ilvl w:val="0"/>
-          <w:numId w:val="7"/>
-        </w:numPr>
+        <w:jc w:val="both"/>
+      </w:pPr>
+      <w:r>
+        <w:t>Descripción:</w:t>
+      </w:r>
+      <w:r>
+        <w:br/>
+        <w:t xml:space="preserve">Accede directamente al mayor elemento usando </w:t>
+      </w:r>
+      <w:proofErr w:type="spellStart"/>
+      <w:r>
+        <w:t>peek</w:t>
+      </w:r>
+      <w:proofErr w:type="spellEnd"/>
+      <w:r>
+        <w:t xml:space="preserve">() en una cola </w:t>
+      </w:r>
+      <w:proofErr w:type="spellStart"/>
+      <w:r>
+        <w:t>max-heap</w:t>
+      </w:r>
+      <w:proofErr w:type="spellEnd"/>
+      <w:r>
+        <w:t>.</w:t>
+      </w:r>
+    </w:p>
+    <w:p>
+      <w:pPr>
+        <w:jc w:val="both"/>
         <w:rPr>
           <w:b/>
           <w:bCs/>
@@ -1868,11 +2129,41 @@
           <w:b/>
           <w:bCs/>
         </w:rPr>
-        <w:t>Total:O(n)</w:t>
+        <w:t>Complejidad Algorítmica:</w:t>
       </w:r>
     </w:p>
     <w:p>
       <w:pPr>
+        <w:numPr>
+          <w:ilvl w:val="0"/>
+          <w:numId w:val="9"/>
+        </w:numPr>
+        <w:jc w:val="both"/>
+      </w:pPr>
+      <w:r>
+        <w:t>O(1)</w:t>
+      </w:r>
+      <w:r>
+        <w:t xml:space="preserve"> </w:t>
+      </w:r>
+      <w:r>
+        <w:t>–</w:t>
+      </w:r>
+      <w:r>
+        <w:t xml:space="preserve"> el método </w:t>
+      </w:r>
+      <w:proofErr w:type="spellStart"/>
+      <w:r>
+        <w:t>peek</w:t>
+      </w:r>
+      <w:proofErr w:type="spellEnd"/>
+      <w:r>
+        <w:t>() solo mira el elemento que está en la cima de la cola de prioridad.</w:t>
+      </w:r>
+    </w:p>
+    <w:p>
+      <w:pPr>
+        <w:jc w:val="both"/>
         <w:rPr>
           <w:b/>
           <w:bCs/>
@@ -1891,213 +2182,28 @@
           <w:bCs/>
         </w:rPr>
         <w:br/>
-        <w:t>Aunque su complejidad es similar a findMaxElement(), conlleva un coste adicional por la creación y copia de la estructura de datos.</w:t>
-      </w:r>
-    </w:p>
-    <w:p/>
-    <w:p>
-      <w:pPr>
-        <w:rPr>
-          <w:b/>
-          <w:bCs/>
-        </w:rPr>
-      </w:pPr>
-      <w:r>
-        <w:rPr>
-          <w:b/>
-          <w:bCs/>
-        </w:rPr>
-        <w:br w:type="page"/>
+      </w:r>
+      <w:r>
+        <w:t xml:space="preserve">Es el método más eficiente si la colección se mantiene en todo momento en una estructura tipo </w:t>
+      </w:r>
+      <w:proofErr w:type="spellStart"/>
+      <w:r>
+        <w:t>heap</w:t>
+      </w:r>
+      <w:proofErr w:type="spellEnd"/>
+      <w:r>
+        <w:t>.</w:t>
       </w:r>
     </w:p>
     <w:p>
       <w:pPr>
-        <w:pStyle w:val="Ttulo3"/>
-      </w:pPr>
-      <w:bookmarkStart w:id="3" w:name="_Toc198831803"/>
-      <w:r>
-        <w:lastRenderedPageBreak/>
-        <w:t>MaxElementCollectionPQ</w:t>
-      </w:r>
-      <w:bookmarkEnd w:id="3"/>
+        <w:jc w:val="both"/>
+      </w:pPr>
     </w:p>
     <w:p>
       <w:pPr>
-        <w:rPr>
-          <w:b/>
-          <w:bCs/>
-        </w:rPr>
-      </w:pPr>
-      <w:r>
-        <w:rPr>
-          <w:b/>
-          <w:bCs/>
-        </w:rPr>
-        <w:t>findMaxElement()</w:t>
-      </w:r>
-    </w:p>
-    <w:p>
-      <w:pPr>
-        <w:rPr>
-          <w:b/>
-          <w:bCs/>
-        </w:rPr>
-      </w:pPr>
-      <w:r>
-        <w:rPr>
-          <w:b/>
-          <w:bCs/>
-        </w:rPr>
-        <w:t>Descripción:</w:t>
-      </w:r>
-      <w:r>
-        <w:rPr>
-          <w:b/>
-          <w:bCs/>
-        </w:rPr>
-        <w:br/>
-        <w:t>Itera directamente sobre la cola de prioridad (que no garantiza orden durante la iteración) para encontrar el mayor elemento.</w:t>
-      </w:r>
-    </w:p>
-    <w:p>
-      <w:pPr>
-        <w:rPr>
-          <w:b/>
-          <w:bCs/>
-        </w:rPr>
-      </w:pPr>
-      <w:r>
-        <w:rPr>
-          <w:b/>
-          <w:bCs/>
-        </w:rPr>
-        <w:t>Complejidad Algorítmica:</w:t>
-      </w:r>
-    </w:p>
-    <w:p>
-      <w:pPr>
-        <w:numPr>
-          <w:ilvl w:val="0"/>
-          <w:numId w:val="8"/>
-        </w:numPr>
-        <w:rPr>
-          <w:b/>
-          <w:bCs/>
-        </w:rPr>
-      </w:pPr>
-      <w:r>
-        <w:rPr>
-          <w:b/>
-          <w:bCs/>
-        </w:rPr>
-        <w:t>O(n)</w:t>
-      </w:r>
-    </w:p>
-    <w:p>
-      <w:pPr>
-        <w:rPr>
-          <w:b/>
-          <w:bCs/>
-        </w:rPr>
-      </w:pPr>
-    </w:p>
-    <w:p>
-      <w:pPr>
-        <w:rPr>
-          <w:b/>
-          <w:bCs/>
-        </w:rPr>
-      </w:pPr>
-      <w:r>
-        <w:rPr>
-          <w:b/>
-          <w:bCs/>
-        </w:rPr>
-        <w:t>findMaxElementInPriorityQueue()</w:t>
-      </w:r>
-    </w:p>
-    <w:p>
-      <w:pPr>
-        <w:rPr>
-          <w:b/>
-          <w:bCs/>
-        </w:rPr>
-      </w:pPr>
-      <w:r>
-        <w:rPr>
-          <w:b/>
-          <w:bCs/>
-        </w:rPr>
-        <w:t>Descripción:</w:t>
-      </w:r>
-      <w:r>
-        <w:rPr>
-          <w:b/>
-          <w:bCs/>
-        </w:rPr>
-        <w:br/>
-        <w:t>Accede directamente al mayor elemento usando peek() en una cola max-heap.</w:t>
-      </w:r>
-    </w:p>
-    <w:p>
-      <w:pPr>
-        <w:rPr>
-          <w:b/>
-          <w:bCs/>
-        </w:rPr>
-      </w:pPr>
-      <w:r>
-        <w:rPr>
-          <w:b/>
-          <w:bCs/>
-        </w:rPr>
-        <w:t>Complejidad Algorítmica:</w:t>
-      </w:r>
-    </w:p>
-    <w:p>
-      <w:pPr>
-        <w:numPr>
-          <w:ilvl w:val="0"/>
-          <w:numId w:val="9"/>
-        </w:numPr>
-        <w:rPr>
-          <w:b/>
-          <w:bCs/>
-        </w:rPr>
-      </w:pPr>
-      <w:r>
-        <w:rPr>
-          <w:b/>
-          <w:bCs/>
-        </w:rPr>
-        <w:t>O(1)</w:t>
-      </w:r>
-    </w:p>
-    <w:p>
-      <w:pPr>
-        <w:rPr>
-          <w:b/>
-          <w:bCs/>
-        </w:rPr>
-      </w:pPr>
-      <w:r>
-        <w:rPr>
-          <w:b/>
-          <w:bCs/>
-        </w:rPr>
-        <w:t>Observación:</w:t>
-      </w:r>
-      <w:r>
-        <w:rPr>
-          <w:b/>
-          <w:bCs/>
-        </w:rPr>
-        <w:br/>
-        <w:t>Es el método más eficiente si la colección se mantiene en todo momento en una estructura tipo heap.</w:t>
-      </w:r>
-    </w:p>
-    <w:p/>
-    <w:p>
+        <w:jc w:val="both"/>
+      </w:pPr>
       <w:r>
         <w:br w:type="page"/>
       </w:r>
@@ -2135,6 +2241,9 @@
       <w:bookmarkEnd w:id="5"/>
     </w:p>
     <w:p>
+      <w:pPr>
+        <w:jc w:val="both"/>
+      </w:pPr>
       <w:r>
         <w:t>Evaluar empíricamente la eficiencia de los distintos métodos implementados para obtener el mayor elemento de una colección genérica, en términos de tiempo de ejecución.</w:t>
       </w:r>
@@ -2256,7 +2365,33 @@
                 <w:lang w:eastAsia="es-ES"/>
                 <w14:ligatures w14:val="none"/>
               </w:rPr>
-              <w:t>Tiempo Sorting (lista):</w:t>
+              <w:t xml:space="preserve">Tiempo </w:t>
+            </w:r>
+            <w:proofErr w:type="spellStart"/>
+            <w:r>
+              <w:rPr>
+                <w:rFonts w:ascii="Aptos" w:eastAsia="Times New Roman" w:hAnsi="Aptos" w:cs="Times New Roman"/>
+                <w:b/>
+                <w:bCs/>
+                <w:color w:val="FFFFFF"/>
+                <w:kern w:val="0"/>
+                <w:lang w:eastAsia="es-ES"/>
+                <w14:ligatures w14:val="none"/>
+              </w:rPr>
+              <w:t>Sorting</w:t>
+            </w:r>
+            <w:proofErr w:type="spellEnd"/>
+            <w:r>
+              <w:rPr>
+                <w:rFonts w:ascii="Aptos" w:eastAsia="Times New Roman" w:hAnsi="Aptos" w:cs="Times New Roman"/>
+                <w:b/>
+                <w:bCs/>
+                <w:color w:val="FFFFFF"/>
+                <w:kern w:val="0"/>
+                <w:lang w:eastAsia="es-ES"/>
+                <w14:ligatures w14:val="none"/>
+              </w:rPr>
+              <w:t xml:space="preserve"> (lista):</w:t>
             </w:r>
           </w:p>
         </w:tc>
@@ -2338,7 +2473,33 @@
                 <w:lang w:eastAsia="es-ES"/>
                 <w14:ligatures w14:val="none"/>
               </w:rPr>
-              <w:t xml:space="preserve">Tiempo PriorityQueue (lista): </w:t>
+              <w:t xml:space="preserve">Tiempo </w:t>
+            </w:r>
+            <w:proofErr w:type="spellStart"/>
+            <w:r>
+              <w:rPr>
+                <w:rFonts w:ascii="Aptos" w:eastAsia="Times New Roman" w:hAnsi="Aptos" w:cs="Times New Roman"/>
+                <w:b/>
+                <w:bCs/>
+                <w:color w:val="FFFFFF"/>
+                <w:kern w:val="0"/>
+                <w:lang w:eastAsia="es-ES"/>
+                <w14:ligatures w14:val="none"/>
+              </w:rPr>
+              <w:t>PriorityQueue</w:t>
+            </w:r>
+            <w:proofErr w:type="spellEnd"/>
+            <w:r>
+              <w:rPr>
+                <w:rFonts w:ascii="Aptos" w:eastAsia="Times New Roman" w:hAnsi="Aptos" w:cs="Times New Roman"/>
+                <w:b/>
+                <w:bCs/>
+                <w:color w:val="FFFFFF"/>
+                <w:kern w:val="0"/>
+                <w:lang w:eastAsia="es-ES"/>
+                <w14:ligatures w14:val="none"/>
+              </w:rPr>
+              <w:t xml:space="preserve"> (lista): </w:t>
             </w:r>
           </w:p>
         </w:tc>
@@ -2420,7 +2581,33 @@
                 <w:lang w:eastAsia="es-ES"/>
                 <w14:ligatures w14:val="none"/>
               </w:rPr>
-              <w:t>Tiempo peek()</w:t>
+              <w:t xml:space="preserve">Tiempo </w:t>
+            </w:r>
+            <w:proofErr w:type="spellStart"/>
+            <w:r>
+              <w:rPr>
+                <w:rFonts w:ascii="Aptos" w:eastAsia="Times New Roman" w:hAnsi="Aptos" w:cs="Times New Roman"/>
+                <w:b/>
+                <w:bCs/>
+                <w:color w:val="FFFFFF"/>
+                <w:kern w:val="0"/>
+                <w:lang w:eastAsia="es-ES"/>
+                <w14:ligatures w14:val="none"/>
+              </w:rPr>
+              <w:t>peek</w:t>
+            </w:r>
+            <w:proofErr w:type="spellEnd"/>
+            <w:r>
+              <w:rPr>
+                <w:rFonts w:ascii="Aptos" w:eastAsia="Times New Roman" w:hAnsi="Aptos" w:cs="Times New Roman"/>
+                <w:b/>
+                <w:bCs/>
+                <w:color w:val="FFFFFF"/>
+                <w:kern w:val="0"/>
+                <w:lang w:eastAsia="es-ES"/>
+                <w14:ligatures w14:val="none"/>
+              </w:rPr>
+              <w:t>()</w:t>
             </w:r>
           </w:p>
         </w:tc>
@@ -4803,6 +4990,9 @@
       <w:bookmarkEnd w:id="7"/>
     </w:p>
     <w:p>
+      <w:pPr>
+        <w:jc w:val="both"/>
+      </w:pPr>
       <w:r>
         <w:t>Esta práctica ha permitido comparar diversas aproximaciones para localizar el elemento máximo en colecciones genéricas:</w:t>
       </w:r>
@@ -4813,9 +5003,18 @@
           <w:ilvl w:val="0"/>
           <w:numId w:val="10"/>
         </w:numPr>
-      </w:pPr>
-      <w:r>
-        <w:t>El uso directo de comparaciones (findMaxElement) es simple y eficiente para listas pequeñas o cuando no se requiere mantener orden.</w:t>
+        <w:jc w:val="both"/>
+      </w:pPr>
+      <w:r>
+        <w:t>El uso directo de comparaciones (</w:t>
+      </w:r>
+      <w:proofErr w:type="spellStart"/>
+      <w:r>
+        <w:t>findMaxElement</w:t>
+      </w:r>
+      <w:proofErr w:type="spellEnd"/>
+      <w:r>
+        <w:t>) es simple y eficiente para listas pequeñas o cuando no se requiere mantener orden.</w:t>
       </w:r>
     </w:p>
     <w:p>
@@ -4824,9 +5023,18 @@
           <w:ilvl w:val="0"/>
           <w:numId w:val="10"/>
         </w:numPr>
-      </w:pPr>
-      <w:r>
-        <w:t>La ordenación completa (findMaxElementBySorting) solo es útil si también se necesita una colección ordenada.</w:t>
+        <w:jc w:val="both"/>
+      </w:pPr>
+      <w:r>
+        <w:t>La ordenación completa (</w:t>
+      </w:r>
+      <w:proofErr w:type="spellStart"/>
+      <w:r>
+        <w:t>findMaxElementBySorting</w:t>
+      </w:r>
+      <w:proofErr w:type="spellEnd"/>
+      <w:r>
+        <w:t>) solo es útil si también se necesita una colección ordenada.</w:t>
       </w:r>
     </w:p>
     <w:p>
@@ -4835,12 +5043,24 @@
           <w:ilvl w:val="0"/>
           <w:numId w:val="10"/>
         </w:numPr>
-      </w:pPr>
-      <w:r>
-        <w:t>Las colas de prioridad (PriorityQueue) ofrecen una alternativa eficiente si se requiere acceso frecuente al elemento máximo.</w:t>
+        <w:jc w:val="both"/>
+      </w:pPr>
+      <w:r>
+        <w:t>Las colas de prioridad (</w:t>
+      </w:r>
+      <w:proofErr w:type="spellStart"/>
+      <w:r>
+        <w:t>PriorityQueue</w:t>
+      </w:r>
+      <w:proofErr w:type="spellEnd"/>
+      <w:r>
+        <w:t>) ofrecen una alternativa eficiente si se requiere acceso frecuente al elemento máximo.</w:t>
       </w:r>
     </w:p>
     <w:p>
+      <w:pPr>
+        <w:jc w:val="both"/>
+      </w:pPr>
       <w:r>
         <w:rPr>
           <w:b/>
@@ -4855,6 +5075,7 @@
           <w:ilvl w:val="0"/>
           <w:numId w:val="11"/>
         </w:numPr>
+        <w:jc w:val="both"/>
       </w:pPr>
       <w:r>
         <w:t>La estructura de datos elegida influye directamente en la eficiencia del algoritmo.</w:t>
@@ -4866,6 +5087,7 @@
           <w:ilvl w:val="0"/>
           <w:numId w:val="11"/>
         </w:numPr>
+        <w:jc w:val="both"/>
       </w:pPr>
       <w:r>
         <w:t>La complejidad teórica puede no reflejar el rendimiento real si no se consideran los costes de creación de estructuras temporales.</w:t>
@@ -4877,6 +5099,7 @@
           <w:ilvl w:val="0"/>
           <w:numId w:val="11"/>
         </w:numPr>
+        <w:jc w:val="both"/>
       </w:pPr>
       <w:r>
         <w:t>El análisis empírico es necesario para complementar y validar el análisis teórico.</w:t>
@@ -4906,9 +5129,15 @@
           <w:ilvl w:val="0"/>
           <w:numId w:val="13"/>
         </w:numPr>
-      </w:pPr>
-      <w:r>
-        <w:t>findMaxElement() fue muy eficiente para colecciones pequeñas, pero crece linealmente con el tamaño.</w:t>
+        <w:jc w:val="both"/>
+      </w:pPr>
+      <w:proofErr w:type="spellStart"/>
+      <w:r>
+        <w:t>findMaxElement</w:t>
+      </w:r>
+      <w:proofErr w:type="spellEnd"/>
+      <w:r>
+        <w:t>() fue muy eficiente para colecciones pequeñas, pero crece linealmente con el tamaño.</w:t>
       </w:r>
     </w:p>
     <w:p>
@@ -4917,9 +5146,15 @@
           <w:ilvl w:val="0"/>
           <w:numId w:val="13"/>
         </w:numPr>
-      </w:pPr>
-      <w:r>
-        <w:t>findMaxElementBySorting() resultó ser el más costoso debido a la ordenación completa.</w:t>
+        <w:jc w:val="both"/>
+      </w:pPr>
+      <w:proofErr w:type="spellStart"/>
+      <w:r>
+        <w:t>findMaxElementBySorting</w:t>
+      </w:r>
+      <w:proofErr w:type="spellEnd"/>
+      <w:r>
+        <w:t>() resultó ser el más costoso debido a la ordenación completa.</w:t>
       </w:r>
     </w:p>
     <w:p>
@@ -4928,9 +5163,29 @@
           <w:ilvl w:val="0"/>
           <w:numId w:val="13"/>
         </w:numPr>
-      </w:pPr>
-      <w:r>
-        <w:t>findMaxElementWithPriorityQueue() mejora el acceso pero paga el coste de construir el heap.</w:t>
+        <w:jc w:val="both"/>
+      </w:pPr>
+      <w:proofErr w:type="spellStart"/>
+      <w:r>
+        <w:t>findMaxElementWithPriorityQueue</w:t>
+      </w:r>
+      <w:proofErr w:type="spellEnd"/>
+      <w:r>
+        <w:t xml:space="preserve">() mejora el </w:t>
+      </w:r>
+      <w:r>
+        <w:t>acceso,</w:t>
+      </w:r>
+      <w:r>
+        <w:t xml:space="preserve"> pero paga el coste de construir el </w:t>
+      </w:r>
+      <w:proofErr w:type="spellStart"/>
+      <w:r>
+        <w:t>heap</w:t>
+      </w:r>
+      <w:proofErr w:type="spellEnd"/>
+      <w:r>
+        <w:t>.</w:t>
       </w:r>
     </w:p>
     <w:p>
@@ -4939,9 +5194,23 @@
           <w:ilvl w:val="0"/>
           <w:numId w:val="13"/>
         </w:numPr>
-      </w:pPr>
-      <w:r>
-        <w:t>MaxElementCollectionPQ.findMaxElementInPriorityQueue() fue el más eficiente si la colección ya está en formato heap, pues el acceso es inmediato (O(1)).</w:t>
+        <w:jc w:val="both"/>
+      </w:pPr>
+      <w:proofErr w:type="spellStart"/>
+      <w:r>
+        <w:t>MaxElementCollectionPQ.findMaxElementInPriorityQueue</w:t>
+      </w:r>
+      <w:proofErr w:type="spellEnd"/>
+      <w:r>
+        <w:t xml:space="preserve">() fue el más eficiente si la colección ya está en formato </w:t>
+      </w:r>
+      <w:proofErr w:type="spellStart"/>
+      <w:r>
+        <w:t>heap</w:t>
+      </w:r>
+      <w:proofErr w:type="spellEnd"/>
+      <w:r>
+        <w:t>, pues el acceso es inmediato (O(1)).</w:t>
       </w:r>
     </w:p>
     <w:p/>
@@ -8035,6 +8304,32 @@
       <w:spacing w:after="100"/>
       <w:ind w:left="440"/>
     </w:pPr>
+  </w:style>
+  <w:style w:type="paragraph" w:styleId="NormalWeb">
+    <w:name w:val="Normal (Web)"/>
+    <w:basedOn w:val="Normal"/>
+    <w:uiPriority w:val="99"/>
+    <w:semiHidden/>
+    <w:unhideWhenUsed/>
+    <w:rsid w:val="003E3DF3"/>
+    <w:rPr>
+      <w:rFonts w:ascii="Times New Roman" w:hAnsi="Times New Roman" w:cs="Times New Roman"/>
+      <w:sz w:val="24"/>
+      <w:szCs w:val="24"/>
+    </w:rPr>
+  </w:style>
+  <w:style w:type="character" w:styleId="CdigoHTML">
+    <w:name w:val="HTML Code"/>
+    <w:basedOn w:val="Fuentedeprrafopredeter"/>
+    <w:uiPriority w:val="99"/>
+    <w:semiHidden/>
+    <w:unhideWhenUsed/>
+    <w:rsid w:val="003E3DF3"/>
+    <w:rPr>
+      <w:rFonts w:ascii="Courier New" w:eastAsia="Times New Roman" w:hAnsi="Courier New" w:cs="Courier New"/>
+      <w:sz w:val="20"/>
+      <w:szCs w:val="20"/>
+    </w:rPr>
   </w:style>
 </w:styles>
 </file>

</xml_diff>